<commit_message>
already cal label-> YOLO,CreateML,PascalVOC
</commit_message>
<xml_diff>
--- a/calLabel.docx
+++ b/calLabel.docx
@@ -1,9 +1,14 @@
 
 <file path=word/document.xml><?xml version="1.0" encoding="utf-8"?>
-<w:document xmlns:wpc="http://schemas.microsoft.com/office/word/2010/wordprocessingCanvas" xmlns:cx="http://schemas.microsoft.com/office/drawing/2014/chartex" xmlns:mc="http://schemas.openxmlformats.org/markup-compatibility/2006" xmlns:o="urn:schemas-microsoft-com:office:office" xmlns:r="http://schemas.openxmlformats.org/officeDocument/2006/relationships" xmlns:m="http://schemas.openxmlformats.org/officeDocument/2006/math" xmlns:v="urn:schemas-microsoft-com:vml" xmlns:wp14="http://schemas.microsoft.com/office/word/2010/wordprocessingDrawing" xmlns:wp="http://schemas.openxmlformats.org/drawingml/2006/wordprocessingDrawing" xmlns:w10="urn:schemas-microsoft-com:office:word" xmlns:w="http://schemas.openxmlformats.org/wordprocessingml/2006/main" xmlns:w14="http://schemas.microsoft.com/office/word/2010/wordml" xmlns:w15="http://schemas.microsoft.com/office/word/2012/wordml" xmlns:w16se="http://schemas.microsoft.com/office/word/2015/wordml/symex" xmlns:wpg="http://schemas.microsoft.com/office/word/2010/wordprocessingGroup" xmlns:wpi="http://schemas.microsoft.com/office/word/2010/wordprocessingInk" xmlns:wne="http://schemas.microsoft.com/office/word/2006/wordml" xmlns:wps="http://schemas.microsoft.com/office/word/2010/wordprocessingShape" mc:Ignorable="w14 w15 w16se wp14">
+<w:document xmlns:wpc="http://schemas.microsoft.com/office/word/2010/wordprocessingCanvas" xmlns:cx="http://schemas.microsoft.com/office/drawing/2014/chartex" xmlns:cx1="http://schemas.microsoft.com/office/drawing/2015/9/8/chartex" xmlns:cx2="http://schemas.microsoft.com/office/drawing/2015/10/21/chartex" xmlns:cx3="http://schemas.microsoft.com/office/drawing/2016/5/9/chartex" xmlns:cx4="http://schemas.microsoft.com/office/drawing/2016/5/10/chartex" xmlns:cx5="http://schemas.microsoft.com/office/drawing/2016/5/11/chartex" xmlns:cx6="http://schemas.microsoft.com/office/drawing/2016/5/12/chartex" xmlns:cx7="http://schemas.microsoft.com/office/drawing/2016/5/13/chartex" xmlns:cx8="http://schemas.microsoft.com/office/drawing/2016/5/14/chartex" xmlns:mc="http://schemas.openxmlformats.org/markup-compatibility/2006" xmlns:aink="http://schemas.microsoft.com/office/drawing/2016/ink" xmlns:am3d="http://schemas.microsoft.com/office/drawing/2017/model3d" xmlns:o="urn:schemas-microsoft-com:office:office" xmlns:r="http://schemas.openxmlformats.org/officeDocument/2006/relationships" xmlns:m="http://schemas.openxmlformats.org/officeDocument/2006/math" xmlns:v="urn:schemas-microsoft-com:vml" xmlns:wp14="http://schemas.microsoft.com/office/word/2010/wordprocessingDrawing" xmlns:wp="http://schemas.openxmlformats.org/drawingml/2006/wordprocessingDrawing" xmlns:w10="urn:schemas-microsoft-com:office:word" xmlns:w="http://schemas.openxmlformats.org/wordprocessingml/2006/main" xmlns:w14="http://schemas.microsoft.com/office/word/2010/wordml" xmlns:w15="http://schemas.microsoft.com/office/word/2012/wordml" xmlns:w16cex="http://schemas.microsoft.com/office/word/2018/wordml/cex" xmlns:w16cid="http://schemas.microsoft.com/office/word/2016/wordml/cid" xmlns:w16="http://schemas.microsoft.com/office/word/2018/wordml" xmlns:w16sdtdh="http://schemas.microsoft.com/office/word/2020/wordml/sdtdatahash" xmlns:w16se="http://schemas.microsoft.com/office/word/2015/wordml/symex" xmlns:wpg="http://schemas.microsoft.com/office/word/2010/wordprocessingGroup" xmlns:wpi="http://schemas.microsoft.com/office/word/2010/wordprocessingInk" xmlns:wne="http://schemas.microsoft.com/office/word/2006/wordml" xmlns:wps="http://schemas.microsoft.com/office/word/2010/wordprocessingShape" mc:Ignorable="w14 w15 w16se w16cid w16 w16cex w16sdtdh wp14">
   <w:body>
     <w:p>
       <w:r>
+        <w:t>YOLO</w:t>
+      </w:r>
+    </w:p>
+    <w:p>
+      <w:r>
         <w:t>0 0.256410 0.239927 0.365385 0.333333</w:t>
       </w:r>
     </w:p>
@@ -16,10 +21,18 @@
       <w:r>
         <w:t>2 0.296474 0.772894 0.477564 0.388278</w:t>
       </w:r>
-      <w:bookmarkStart w:id="0" w:name="_GoBack"/>
-      <w:bookmarkEnd w:id="0"/>
-    </w:p>
-    <w:p>
+    </w:p>
+    <w:p>
+      <w:pPr>
+        <w:shd w:val="clear" w:color="auto" w:fill="FDF6E3"/>
+        <w:spacing w:line="285" w:lineRule="atLeast"/>
+        <w:rPr>
+          <w:rFonts w:ascii="Consolas" w:eastAsia="Times New Roman" w:hAnsi="Consolas" w:cs="Angsana New"/>
+          <w:color w:val="333333"/>
+          <w:sz w:val="21"/>
+          <w:szCs w:val="21"/>
+        </w:rPr>
+      </w:pPr>
       <w:proofErr w:type="gramStart"/>
       <w:r>
         <w:t xml:space="preserve">0  </w:t>
@@ -46,8 +59,221 @@
       <w:r>
         <w:t>111</w:t>
       </w:r>
-    </w:p>
-    <w:p>
+      <w:r>
+        <w:t xml:space="preserve">         </w:t>
+      </w:r>
+      <w:r>
+        <w:rPr>
+          <w:rFonts w:ascii="Consolas" w:eastAsia="Times New Roman" w:hAnsi="Consolas" w:cs="Angsana New"/>
+          <w:color w:val="333333"/>
+          <w:sz w:val="21"/>
+          <w:szCs w:val="21"/>
+        </w:rPr>
+        <w:t>[</w:t>
+      </w:r>
+      <w:r>
+        <w:rPr>
+          <w:rFonts w:ascii="Consolas" w:eastAsia="Times New Roman" w:hAnsi="Consolas" w:cs="Angsana New"/>
+          <w:color w:val="D33682"/>
+          <w:sz w:val="21"/>
+          <w:szCs w:val="21"/>
+        </w:rPr>
+        <w:t>23</w:t>
+      </w:r>
+      <w:r>
+        <w:rPr>
+          <w:rFonts w:ascii="Consolas" w:eastAsia="Times New Roman" w:hAnsi="Consolas" w:cs="Angsana New"/>
+          <w:color w:val="333333"/>
+          <w:sz w:val="21"/>
+          <w:szCs w:val="21"/>
+        </w:rPr>
+        <w:t>,</w:t>
+      </w:r>
+      <w:r>
+        <w:rPr>
+          <w:rFonts w:ascii="Consolas" w:eastAsia="Times New Roman" w:hAnsi="Consolas" w:cs="Angsana New"/>
+          <w:color w:val="D33682"/>
+          <w:sz w:val="21"/>
+          <w:szCs w:val="21"/>
+        </w:rPr>
+        <w:t>20</w:t>
+      </w:r>
+      <w:r>
+        <w:rPr>
+          <w:rFonts w:ascii="Consolas" w:eastAsia="Times New Roman" w:hAnsi="Consolas" w:cs="Angsana New"/>
+          <w:color w:val="333333"/>
+          <w:sz w:val="21"/>
+          <w:szCs w:val="21"/>
+        </w:rPr>
+        <w:t>,</w:t>
+      </w:r>
+      <w:r>
+        <w:rPr>
+          <w:rFonts w:ascii="Consolas" w:eastAsia="Times New Roman" w:hAnsi="Consolas" w:cs="Angsana New"/>
+          <w:color w:val="D33682"/>
+          <w:sz w:val="21"/>
+          <w:szCs w:val="21"/>
+        </w:rPr>
+        <w:t>137</w:t>
+      </w:r>
+      <w:r>
+        <w:rPr>
+          <w:rFonts w:ascii="Consolas" w:eastAsia="Times New Roman" w:hAnsi="Consolas" w:cs="Angsana New"/>
+          <w:color w:val="859900"/>
+          <w:sz w:val="21"/>
+          <w:szCs w:val="21"/>
+        </w:rPr>
+        <w:t>-</w:t>
+      </w:r>
+      <w:r>
+        <w:rPr>
+          <w:rFonts w:ascii="Consolas" w:eastAsia="Times New Roman" w:hAnsi="Consolas" w:cs="Angsana New"/>
+          <w:color w:val="D33682"/>
+          <w:sz w:val="21"/>
+          <w:szCs w:val="21"/>
+        </w:rPr>
+        <w:t>23</w:t>
+      </w:r>
+      <w:r>
+        <w:rPr>
+          <w:rFonts w:ascii="Consolas" w:eastAsia="Times New Roman" w:hAnsi="Consolas" w:cs="Angsana New"/>
+          <w:color w:val="333333"/>
+          <w:sz w:val="21"/>
+          <w:szCs w:val="21"/>
+        </w:rPr>
+        <w:t>,</w:t>
+      </w:r>
+      <w:r>
+        <w:rPr>
+          <w:rFonts w:ascii="Consolas" w:eastAsia="Times New Roman" w:hAnsi="Consolas" w:cs="Angsana New"/>
+          <w:color w:val="D33682"/>
+          <w:sz w:val="21"/>
+          <w:szCs w:val="21"/>
+        </w:rPr>
+        <w:t>111</w:t>
+      </w:r>
+      <w:r>
+        <w:rPr>
+          <w:rFonts w:ascii="Consolas" w:eastAsia="Times New Roman" w:hAnsi="Consolas" w:cs="Angsana New"/>
+          <w:color w:val="859900"/>
+          <w:sz w:val="21"/>
+          <w:szCs w:val="21"/>
+        </w:rPr>
+        <w:t>-</w:t>
+      </w:r>
+      <w:r>
+        <w:rPr>
+          <w:rFonts w:ascii="Consolas" w:eastAsia="Times New Roman" w:hAnsi="Consolas" w:cs="Angsana New"/>
+          <w:color w:val="D33682"/>
+          <w:sz w:val="21"/>
+          <w:szCs w:val="21"/>
+        </w:rPr>
+        <w:t>20</w:t>
+      </w:r>
+      <w:r>
+        <w:rPr>
+          <w:rFonts w:ascii="Consolas" w:eastAsia="Times New Roman" w:hAnsi="Consolas" w:cs="Angsana New"/>
+          <w:color w:val="333333"/>
+          <w:sz w:val="21"/>
+          <w:szCs w:val="21"/>
+        </w:rPr>
+        <w:t>]</w:t>
+      </w:r>
+      <w:r>
+        <w:rPr>
+          <w:rFonts w:ascii="Consolas" w:eastAsia="Times New Roman" w:hAnsi="Consolas" w:cs="Angsana New"/>
+          <w:color w:val="333333"/>
+          <w:sz w:val="21"/>
+          <w:szCs w:val="21"/>
+        </w:rPr>
+        <w:t xml:space="preserve"> = [</w:t>
+      </w:r>
+      <w:r>
+        <w:rPr>
+          <w:rFonts w:ascii="Consolas" w:eastAsia="Times New Roman" w:hAnsi="Consolas" w:cs="Angsana New"/>
+          <w:color w:val="333333"/>
+          <w:sz w:val="21"/>
+          <w:szCs w:val="21"/>
+        </w:rPr>
+        <w:t>23</w:t>
+      </w:r>
+      <w:r>
+        <w:rPr>
+          <w:rFonts w:ascii="Consolas" w:eastAsia="Times New Roman" w:hAnsi="Consolas" w:cs="Angsana New"/>
+          <w:color w:val="333333"/>
+          <w:sz w:val="21"/>
+          <w:szCs w:val="21"/>
+        </w:rPr>
+        <w:t>,</w:t>
+      </w:r>
+      <w:r>
+        <w:rPr>
+          <w:rFonts w:ascii="Consolas" w:eastAsia="Times New Roman" w:hAnsi="Consolas" w:cs="Angsana New"/>
+          <w:color w:val="333333"/>
+          <w:sz w:val="21"/>
+          <w:szCs w:val="21"/>
+        </w:rPr>
+        <w:t>20</w:t>
+      </w:r>
+      <w:r>
+        <w:rPr>
+          <w:rFonts w:ascii="Consolas" w:eastAsia="Times New Roman" w:hAnsi="Consolas" w:cs="Angsana New"/>
+          <w:color w:val="333333"/>
+          <w:sz w:val="21"/>
+          <w:szCs w:val="21"/>
+        </w:rPr>
+        <w:t>,114,91</w:t>
+      </w:r>
+      <w:r>
+        <w:rPr>
+          <w:rFonts w:ascii="Consolas" w:eastAsia="Times New Roman" w:hAnsi="Consolas" w:cs="Angsana New"/>
+          <w:color w:val="333333"/>
+          <w:sz w:val="21"/>
+          <w:szCs w:val="21"/>
+        </w:rPr>
+        <w:t>]</w:t>
+      </w:r>
+      <w:r>
+        <w:rPr>
+          <w:rFonts w:ascii="Consolas" w:eastAsia="Times New Roman" w:hAnsi="Consolas" w:cs="Angsana New"/>
+          <w:color w:val="333333"/>
+          <w:sz w:val="21"/>
+          <w:szCs w:val="21"/>
+        </w:rPr>
+        <w:t xml:space="preserve"> = [</w:t>
+      </w:r>
+      <w:proofErr w:type="spellStart"/>
+      <w:r>
+        <w:rPr>
+          <w:rFonts w:ascii="Consolas" w:eastAsia="Times New Roman" w:hAnsi="Consolas" w:cs="Angsana New"/>
+          <w:color w:val="333333"/>
+          <w:sz w:val="21"/>
+          <w:szCs w:val="21"/>
+        </w:rPr>
+        <w:t>x,y,w,h</w:t>
+      </w:r>
+      <w:proofErr w:type="spellEnd"/>
+      <w:r>
+        <w:rPr>
+          <w:rFonts w:ascii="Consolas" w:eastAsia="Times New Roman" w:hAnsi="Consolas" w:cs="Angsana New"/>
+          <w:color w:val="333333"/>
+          <w:sz w:val="21"/>
+          <w:szCs w:val="21"/>
+        </w:rPr>
+        <w:t>]</w:t>
+      </w:r>
+    </w:p>
+    <w:p>
+      <w:pPr>
+        <w:shd w:val="clear" w:color="auto" w:fill="FDF6E3"/>
+        <w:spacing w:line="285" w:lineRule="atLeast"/>
+        <w:rPr>
+          <w:rFonts w:ascii="Consolas" w:eastAsia="Times New Roman" w:hAnsi="Consolas" w:cs="Angsana New"/>
+          <w:color w:val="333333"/>
+          <w:sz w:val="21"/>
+          <w:szCs w:val="21"/>
+        </w:rPr>
+      </w:pPr>
       <w:proofErr w:type="gramStart"/>
       <w:r>
         <w:t xml:space="preserve">1  </w:t>
@@ -74,8 +300,180 @@
       <w:r>
         <w:t>159</w:t>
       </w:r>
-    </w:p>
-    <w:p>
+      <w:r>
+        <w:rPr>
+          <w:rFonts w:ascii="Consolas" w:eastAsia="Times New Roman" w:hAnsi="Consolas" w:cs="Angsana New"/>
+          <w:color w:val="333333"/>
+          <w:sz w:val="21"/>
+          <w:szCs w:val="21"/>
+        </w:rPr>
+        <w:tab/>
+      </w:r>
+      <w:r>
+        <w:rPr>
+          <w:rFonts w:ascii="Consolas" w:eastAsia="Times New Roman" w:hAnsi="Consolas" w:cs="Angsana New"/>
+          <w:color w:val="333333"/>
+          <w:sz w:val="21"/>
+          <w:szCs w:val="21"/>
+        </w:rPr>
+        <w:t>[</w:t>
+      </w:r>
+      <w:r>
+        <w:rPr>
+          <w:rFonts w:ascii="Consolas" w:eastAsia="Times New Roman" w:hAnsi="Consolas" w:cs="Angsana New"/>
+          <w:color w:val="D33682"/>
+          <w:sz w:val="21"/>
+          <w:szCs w:val="21"/>
+        </w:rPr>
+        <w:t>182</w:t>
+      </w:r>
+      <w:r>
+        <w:rPr>
+          <w:rFonts w:ascii="Consolas" w:eastAsia="Times New Roman" w:hAnsi="Consolas" w:cs="Angsana New"/>
+          <w:color w:val="333333"/>
+          <w:sz w:val="21"/>
+          <w:szCs w:val="21"/>
+        </w:rPr>
+        <w:t>,</w:t>
+      </w:r>
+      <w:r>
+        <w:rPr>
+          <w:rFonts w:ascii="Consolas" w:eastAsia="Times New Roman" w:hAnsi="Consolas" w:cs="Angsana New"/>
+          <w:color w:val="D33682"/>
+          <w:sz w:val="21"/>
+          <w:szCs w:val="21"/>
+        </w:rPr>
+        <w:t>66</w:t>
+      </w:r>
+      <w:r>
+        <w:rPr>
+          <w:rFonts w:ascii="Consolas" w:eastAsia="Times New Roman" w:hAnsi="Consolas" w:cs="Angsana New"/>
+          <w:color w:val="333333"/>
+          <w:sz w:val="21"/>
+          <w:szCs w:val="21"/>
+        </w:rPr>
+        <w:t>,</w:t>
+      </w:r>
+      <w:r>
+        <w:rPr>
+          <w:rFonts w:ascii="Consolas" w:eastAsia="Times New Roman" w:hAnsi="Consolas" w:cs="Angsana New"/>
+          <w:color w:val="D33682"/>
+          <w:sz w:val="21"/>
+          <w:szCs w:val="21"/>
+        </w:rPr>
+        <w:t>296</w:t>
+      </w:r>
+      <w:r>
+        <w:rPr>
+          <w:rFonts w:ascii="Consolas" w:eastAsia="Times New Roman" w:hAnsi="Consolas" w:cs="Angsana New"/>
+          <w:color w:val="859900"/>
+          <w:sz w:val="21"/>
+          <w:szCs w:val="21"/>
+        </w:rPr>
+        <w:t>-</w:t>
+      </w:r>
+      <w:r>
+        <w:rPr>
+          <w:rFonts w:ascii="Consolas" w:eastAsia="Times New Roman" w:hAnsi="Consolas" w:cs="Angsana New"/>
+          <w:color w:val="D33682"/>
+          <w:sz w:val="21"/>
+          <w:szCs w:val="21"/>
+        </w:rPr>
+        <w:t>182</w:t>
+      </w:r>
+      <w:r>
+        <w:rPr>
+          <w:rFonts w:ascii="Consolas" w:eastAsia="Times New Roman" w:hAnsi="Consolas" w:cs="Angsana New"/>
+          <w:color w:val="333333"/>
+          <w:sz w:val="21"/>
+          <w:szCs w:val="21"/>
+        </w:rPr>
+        <w:t>,</w:t>
+      </w:r>
+      <w:r>
+        <w:rPr>
+          <w:rFonts w:ascii="Consolas" w:eastAsia="Times New Roman" w:hAnsi="Consolas" w:cs="Angsana New"/>
+          <w:color w:val="D33682"/>
+          <w:sz w:val="21"/>
+          <w:szCs w:val="21"/>
+        </w:rPr>
+        <w:t>159</w:t>
+      </w:r>
+      <w:r>
+        <w:rPr>
+          <w:rFonts w:ascii="Consolas" w:eastAsia="Times New Roman" w:hAnsi="Consolas" w:cs="Angsana New"/>
+          <w:color w:val="859900"/>
+          <w:sz w:val="21"/>
+          <w:szCs w:val="21"/>
+        </w:rPr>
+        <w:t>-</w:t>
+      </w:r>
+      <w:r>
+        <w:rPr>
+          <w:rFonts w:ascii="Consolas" w:eastAsia="Times New Roman" w:hAnsi="Consolas" w:cs="Angsana New"/>
+          <w:color w:val="D33682"/>
+          <w:sz w:val="21"/>
+          <w:szCs w:val="21"/>
+        </w:rPr>
+        <w:t>66</w:t>
+      </w:r>
+      <w:r>
+        <w:rPr>
+          <w:rFonts w:ascii="Consolas" w:eastAsia="Times New Roman" w:hAnsi="Consolas" w:cs="Angsana New"/>
+          <w:color w:val="333333"/>
+          <w:sz w:val="21"/>
+          <w:szCs w:val="21"/>
+        </w:rPr>
+        <w:t>]</w:t>
+      </w:r>
+      <w:r>
+        <w:rPr>
+          <w:rFonts w:ascii="Consolas" w:eastAsia="Times New Roman" w:hAnsi="Consolas" w:cs="Angsana New"/>
+          <w:color w:val="333333"/>
+          <w:sz w:val="21"/>
+          <w:szCs w:val="21"/>
+        </w:rPr>
+        <w:t xml:space="preserve"> = [</w:t>
+      </w:r>
+      <w:r>
+        <w:rPr>
+          <w:rFonts w:ascii="Consolas" w:eastAsia="Times New Roman" w:hAnsi="Consolas" w:cs="Angsana New"/>
+          <w:color w:val="333333"/>
+          <w:sz w:val="21"/>
+          <w:szCs w:val="21"/>
+        </w:rPr>
+        <w:t>182,66,</w:t>
+      </w:r>
+      <w:r>
+        <w:rPr>
+          <w:rFonts w:ascii="Consolas" w:eastAsia="Times New Roman" w:hAnsi="Consolas" w:cs="Angsana New"/>
+          <w:color w:val="333333"/>
+          <w:sz w:val="21"/>
+          <w:szCs w:val="21"/>
+        </w:rPr>
+        <w:t>114,93</w:t>
+      </w:r>
+      <w:r>
+        <w:rPr>
+          <w:rFonts w:ascii="Consolas" w:eastAsia="Times New Roman" w:hAnsi="Consolas" w:cs="Angsana New"/>
+          <w:color w:val="333333"/>
+          <w:sz w:val="21"/>
+          <w:szCs w:val="21"/>
+        </w:rPr>
+        <w:t>]</w:t>
+      </w:r>
+    </w:p>
+    <w:p>
+      <w:pPr>
+        <w:shd w:val="clear" w:color="auto" w:fill="FDF6E3"/>
+        <w:spacing w:line="285" w:lineRule="atLeast"/>
+        <w:rPr>
+          <w:rFonts w:ascii="Consolas" w:eastAsia="Times New Roman" w:hAnsi="Consolas" w:cs="Angsana New"/>
+          <w:color w:val="333333"/>
+          <w:sz w:val="21"/>
+          <w:szCs w:val="21"/>
+        </w:rPr>
+      </w:pPr>
       <w:proofErr w:type="gramStart"/>
       <w:r>
         <w:t xml:space="preserve">2  </w:t>
@@ -102,6 +500,166 @@
       <w:r>
         <w:t>264</w:t>
       </w:r>
+      <w:r>
+        <w:tab/>
+      </w:r>
+      <w:r>
+        <w:rPr>
+          <w:rFonts w:ascii="Consolas" w:eastAsia="Times New Roman" w:hAnsi="Consolas" w:cs="Angsana New"/>
+          <w:color w:val="333333"/>
+          <w:sz w:val="21"/>
+          <w:szCs w:val="21"/>
+        </w:rPr>
+        <w:t>[</w:t>
+      </w:r>
+      <w:r>
+        <w:rPr>
+          <w:rFonts w:ascii="Consolas" w:eastAsia="Times New Roman" w:hAnsi="Consolas" w:cs="Angsana New"/>
+          <w:color w:val="D33682"/>
+          <w:sz w:val="21"/>
+          <w:szCs w:val="21"/>
+        </w:rPr>
+        <w:t>18</w:t>
+      </w:r>
+      <w:r>
+        <w:rPr>
+          <w:rFonts w:ascii="Consolas" w:eastAsia="Times New Roman" w:hAnsi="Consolas" w:cs="Angsana New"/>
+          <w:color w:val="333333"/>
+          <w:sz w:val="21"/>
+          <w:szCs w:val="21"/>
+        </w:rPr>
+        <w:t>,</w:t>
+      </w:r>
+      <w:r>
+        <w:rPr>
+          <w:rFonts w:ascii="Consolas" w:eastAsia="Times New Roman" w:hAnsi="Consolas" w:cs="Angsana New"/>
+          <w:color w:val="D33682"/>
+          <w:sz w:val="21"/>
+          <w:szCs w:val="21"/>
+        </w:rPr>
+        <w:t>158</w:t>
+      </w:r>
+      <w:r>
+        <w:rPr>
+          <w:rFonts w:ascii="Consolas" w:eastAsia="Times New Roman" w:hAnsi="Consolas" w:cs="Angsana New"/>
+          <w:color w:val="333333"/>
+          <w:sz w:val="21"/>
+          <w:szCs w:val="21"/>
+        </w:rPr>
+        <w:t>,</w:t>
+      </w:r>
+      <w:r>
+        <w:rPr>
+          <w:rFonts w:ascii="Consolas" w:eastAsia="Times New Roman" w:hAnsi="Consolas" w:cs="Angsana New"/>
+          <w:color w:val="D33682"/>
+          <w:sz w:val="21"/>
+          <w:szCs w:val="21"/>
+        </w:rPr>
+        <w:t>167</w:t>
+      </w:r>
+      <w:r>
+        <w:rPr>
+          <w:rFonts w:ascii="Consolas" w:eastAsia="Times New Roman" w:hAnsi="Consolas" w:cs="Angsana New"/>
+          <w:color w:val="859900"/>
+          <w:sz w:val="21"/>
+          <w:szCs w:val="21"/>
+        </w:rPr>
+        <w:t>-</w:t>
+      </w:r>
+      <w:r>
+        <w:rPr>
+          <w:rFonts w:ascii="Consolas" w:eastAsia="Times New Roman" w:hAnsi="Consolas" w:cs="Angsana New"/>
+          <w:color w:val="D33682"/>
+          <w:sz w:val="21"/>
+          <w:szCs w:val="21"/>
+        </w:rPr>
+        <w:t>18</w:t>
+      </w:r>
+      <w:r>
+        <w:rPr>
+          <w:rFonts w:ascii="Consolas" w:eastAsia="Times New Roman" w:hAnsi="Consolas" w:cs="Angsana New"/>
+          <w:color w:val="333333"/>
+          <w:sz w:val="21"/>
+          <w:szCs w:val="21"/>
+        </w:rPr>
+        <w:t>,</w:t>
+      </w:r>
+      <w:r>
+        <w:rPr>
+          <w:rFonts w:ascii="Consolas" w:eastAsia="Times New Roman" w:hAnsi="Consolas" w:cs="Angsana New"/>
+          <w:color w:val="D33682"/>
+          <w:sz w:val="21"/>
+          <w:szCs w:val="21"/>
+        </w:rPr>
+        <w:t>264</w:t>
+      </w:r>
+      <w:r>
+        <w:rPr>
+          <w:rFonts w:ascii="Consolas" w:eastAsia="Times New Roman" w:hAnsi="Consolas" w:cs="Angsana New"/>
+          <w:color w:val="859900"/>
+          <w:sz w:val="21"/>
+          <w:szCs w:val="21"/>
+        </w:rPr>
+        <w:t>-</w:t>
+      </w:r>
+      <w:r>
+        <w:rPr>
+          <w:rFonts w:ascii="Consolas" w:eastAsia="Times New Roman" w:hAnsi="Consolas" w:cs="Angsana New"/>
+          <w:color w:val="D33682"/>
+          <w:sz w:val="21"/>
+          <w:szCs w:val="21"/>
+        </w:rPr>
+        <w:t>158</w:t>
+      </w:r>
+      <w:r>
+        <w:rPr>
+          <w:rFonts w:ascii="Consolas" w:eastAsia="Times New Roman" w:hAnsi="Consolas" w:cs="Angsana New"/>
+          <w:color w:val="333333"/>
+          <w:sz w:val="21"/>
+          <w:szCs w:val="21"/>
+        </w:rPr>
+        <w:t>]</w:t>
+      </w:r>
+      <w:r>
+        <w:rPr>
+          <w:rFonts w:ascii="Consolas" w:eastAsia="Times New Roman" w:hAnsi="Consolas" w:cs="Angsana New"/>
+          <w:color w:val="333333"/>
+          <w:sz w:val="21"/>
+          <w:szCs w:val="21"/>
+        </w:rPr>
+        <w:t xml:space="preserve"> = [</w:t>
+      </w:r>
+      <w:r>
+        <w:rPr>
+          <w:rFonts w:ascii="Consolas" w:eastAsia="Times New Roman" w:hAnsi="Consolas" w:cs="Angsana New"/>
+          <w:color w:val="333333"/>
+          <w:sz w:val="21"/>
+          <w:szCs w:val="21"/>
+        </w:rPr>
+        <w:t>18,158,149,106</w:t>
+      </w:r>
+      <w:r>
+        <w:rPr>
+          <w:rFonts w:ascii="Consolas" w:eastAsia="Times New Roman" w:hAnsi="Consolas" w:cs="Angsana New"/>
+          <w:color w:val="333333"/>
+          <w:sz w:val="21"/>
+          <w:szCs w:val="21"/>
+        </w:rPr>
+        <w:t>]</w:t>
+      </w:r>
+    </w:p>
+    <w:p>
+      <w:r>
+        <w:t>0.239927</w:t>
+      </w:r>
+    </w:p>
+    <w:p>
+      <w:r>
+        <w:t>20/</w:t>
+      </w:r>
+      <w:r>
+        <w:t>91</w:t>
+      </w:r>
     </w:p>
     <w:p>
       <w:r>
@@ -262,10 +820,21 @@
       </w:r>
     </w:p>
     <w:p>
-      <w:r>
-        <w:br w:type="page"/>
-      </w:r>
-    </w:p>
+      <w:proofErr w:type="spellStart"/>
+      <w:r>
+        <w:t>CreateML</w:t>
+      </w:r>
+      <w:proofErr w:type="spellEnd"/>
+    </w:p>
+    <w:p/>
+    <w:p>
+      <w:proofErr w:type="spellStart"/>
+      <w:r>
+        <w:t>PascalVOC</w:t>
+      </w:r>
+      <w:proofErr w:type="spellEnd"/>
+    </w:p>
+    <w:p/>
     <w:p/>
     <w:sectPr>
       <w:pgSz w:w="11906" w:h="16838"/>
@@ -278,7 +847,7 @@
 </file>
 
 <file path=word/styles.xml><?xml version="1.0" encoding="utf-8"?>
-<w:styles xmlns:mc="http://schemas.openxmlformats.org/markup-compatibility/2006" xmlns:r="http://schemas.openxmlformats.org/officeDocument/2006/relationships" xmlns:w="http://schemas.openxmlformats.org/wordprocessingml/2006/main" xmlns:w14="http://schemas.microsoft.com/office/word/2010/wordml" xmlns:w15="http://schemas.microsoft.com/office/word/2012/wordml" xmlns:w16se="http://schemas.microsoft.com/office/word/2015/wordml/symex" mc:Ignorable="w14 w15 w16se">
+<w:styles xmlns:mc="http://schemas.openxmlformats.org/markup-compatibility/2006" xmlns:r="http://schemas.openxmlformats.org/officeDocument/2006/relationships" xmlns:w="http://schemas.openxmlformats.org/wordprocessingml/2006/main" xmlns:w14="http://schemas.microsoft.com/office/word/2010/wordml" xmlns:w15="http://schemas.microsoft.com/office/word/2012/wordml" xmlns:w16cex="http://schemas.microsoft.com/office/word/2018/wordml/cex" xmlns:w16cid="http://schemas.microsoft.com/office/word/2016/wordml/cid" xmlns:w16="http://schemas.microsoft.com/office/word/2018/wordml" xmlns:w16sdtdh="http://schemas.microsoft.com/office/word/2020/wordml/sdtdatahash" xmlns:w16se="http://schemas.microsoft.com/office/word/2015/wordml/symex" mc:Ignorable="w14 w15 w16se w16cid w16 w16cex w16sdtdh">
   <w:docDefaults>
     <w:rPrDefault>
       <w:rPr>
@@ -294,7 +863,7 @@
       </w:pPr>
     </w:pPrDefault>
   </w:docDefaults>
-  <w:latentStyles w:defLockedState="0" w:defUIPriority="99" w:defSemiHidden="0" w:defUnhideWhenUsed="0" w:defQFormat="0" w:count="371">
+  <w:latentStyles w:defLockedState="0" w:defUIPriority="99" w:defSemiHidden="0" w:defUnhideWhenUsed="0" w:defQFormat="0" w:count="376">
     <w:lsdException w:name="Normal" w:uiPriority="0" w:qFormat="1"/>
     <w:lsdException w:name="heading 1" w:uiPriority="9" w:qFormat="1"/>
     <w:lsdException w:name="heading 2" w:semiHidden="1" w:uiPriority="9" w:unhideWhenUsed="1" w:qFormat="1"/>
@@ -400,7 +969,6 @@
     <w:lsdException w:name="HTML Sample" w:semiHidden="1" w:unhideWhenUsed="1"/>
     <w:lsdException w:name="HTML Typewriter" w:semiHidden="1" w:unhideWhenUsed="1"/>
     <w:lsdException w:name="HTML Variable" w:semiHidden="1" w:unhideWhenUsed="1"/>
-    <w:lsdException w:name="Normal Table" w:semiHidden="1" w:unhideWhenUsed="1"/>
     <w:lsdException w:name="annotation subject" w:semiHidden="1" w:unhideWhenUsed="1"/>
     <w:lsdException w:name="No List" w:semiHidden="1" w:unhideWhenUsed="1"/>
     <w:lsdException w:name="Outline List 1" w:semiHidden="1" w:unhideWhenUsed="1"/>
@@ -443,11 +1011,8 @@
     <w:lsdException w:name="Table Contemporary" w:semiHidden="1" w:unhideWhenUsed="1"/>
     <w:lsdException w:name="Table Elegant" w:semiHidden="1" w:unhideWhenUsed="1"/>
     <w:lsdException w:name="Table Professional" w:semiHidden="1" w:unhideWhenUsed="1"/>
-    <w:lsdException w:name="Table Subtle 1" w:semiHidden="1" w:unhideWhenUsed="1"/>
     <w:lsdException w:name="Table Subtle 2" w:semiHidden="1" w:unhideWhenUsed="1"/>
     <w:lsdException w:name="Table Web 1" w:semiHidden="1" w:unhideWhenUsed="1"/>
-    <w:lsdException w:name="Table Web 2" w:semiHidden="1" w:unhideWhenUsed="1"/>
-    <w:lsdException w:name="Table Web 3" w:semiHidden="1" w:unhideWhenUsed="1"/>
     <w:lsdException w:name="Balloon Text" w:semiHidden="1" w:unhideWhenUsed="1"/>
     <w:lsdException w:name="Table Grid" w:uiPriority="39"/>
     <w:lsdException w:name="Table Theme" w:semiHidden="1" w:unhideWhenUsed="1"/>
@@ -666,18 +1231,23 @@
     <w:lsdException w:name="List Table 5 Dark Accent 6" w:uiPriority="50"/>
     <w:lsdException w:name="List Table 6 Colorful Accent 6" w:uiPriority="51"/>
     <w:lsdException w:name="List Table 7 Colorful Accent 6" w:uiPriority="52"/>
+    <w:lsdException w:name="Mention" w:semiHidden="1" w:unhideWhenUsed="1"/>
+    <w:lsdException w:name="Smart Hyperlink" w:semiHidden="1" w:unhideWhenUsed="1"/>
+    <w:lsdException w:name="Hashtag" w:semiHidden="1" w:unhideWhenUsed="1"/>
+    <w:lsdException w:name="Unresolved Mention" w:semiHidden="1" w:unhideWhenUsed="1"/>
+    <w:lsdException w:name="Smart Link" w:semiHidden="1" w:unhideWhenUsed="1"/>
   </w:latentStyles>
-  <w:style w:type="paragraph" w:default="1" w:styleId="a">
+  <w:style w:type="paragraph" w:default="1" w:styleId="Normal">
     <w:name w:val="Normal"/>
     <w:qFormat/>
   </w:style>
-  <w:style w:type="character" w:default="1" w:styleId="a0">
+  <w:style w:type="character" w:default="1" w:styleId="DefaultParagraphFont">
     <w:name w:val="Default Paragraph Font"/>
     <w:uiPriority w:val="1"/>
     <w:semiHidden/>
     <w:unhideWhenUsed/>
   </w:style>
-  <w:style w:type="table" w:default="1" w:styleId="a1">
+  <w:style w:type="table" w:default="1" w:styleId="TableNormal">
     <w:name w:val="Normal Table"/>
     <w:uiPriority w:val="99"/>
     <w:semiHidden/>
@@ -692,7 +1262,7 @@
       </w:tblCellMar>
     </w:tblPr>
   </w:style>
-  <w:style w:type="numbering" w:default="1" w:styleId="a2">
+  <w:style w:type="numbering" w:default="1" w:styleId="NoList">
     <w:name w:val="No List"/>
     <w:uiPriority w:val="99"/>
     <w:semiHidden/>

</xml_diff>